<commit_message>
Updated project plan, data types
</commit_message>
<xml_diff>
--- a/Documents/Project plan.docx
+++ b/Documents/Project plan.docx
@@ -163,14 +163,14 @@
         <w:rPr>
           <w:rFonts w:ascii="Consolas" w:eastAsia="Times New Roman" w:hAnsi="Consolas" w:cs="Times New Roman"/>
           <w:color w:val="D4D4D4"/>
-          <w:lang w:val="en-NL" w:eastAsia="en-NL"/>
+          <w:lang w:eastAsia="en-NL"/>
         </w:rPr>
       </w:pPr>
       <w:r>
         <w:rPr>
           <w:rFonts w:ascii="Consolas" w:eastAsia="Times New Roman" w:hAnsi="Consolas" w:cs="Times New Roman"/>
           <w:color w:val="C586C0"/>
-          <w:lang w:val="en-NL" w:eastAsia="en-NL"/>
+          <w:lang w:eastAsia="en-NL"/>
         </w:rPr>
         <w:t>type</w:t>
       </w:r>
@@ -178,7 +178,7 @@
         <w:rPr>
           <w:rFonts w:ascii="Consolas" w:eastAsia="Times New Roman" w:hAnsi="Consolas" w:cs="Times New Roman"/>
           <w:color w:val="D4D4D4"/>
-          <w:lang w:val="en-NL" w:eastAsia="en-NL"/>
+          <w:lang w:eastAsia="en-NL"/>
         </w:rPr>
         <w:t xml:space="preserve"> </w:t>
       </w:r>
@@ -186,7 +186,7 @@
         <w:rPr>
           <w:rFonts w:ascii="Consolas" w:eastAsia="Times New Roman" w:hAnsi="Consolas" w:cs="Times New Roman"/>
           <w:color w:val="4EC9B0"/>
-          <w:lang w:val="en-NL" w:eastAsia="en-NL"/>
+          <w:lang w:eastAsia="en-NL"/>
         </w:rPr>
         <w:t>atom</w:t>
       </w:r>
@@ -198,14 +198,14 @@
         <w:rPr>
           <w:rFonts w:ascii="Consolas" w:eastAsia="Times New Roman" w:hAnsi="Consolas" w:cs="Times New Roman"/>
           <w:color w:val="D4D4D4"/>
-          <w:lang w:val="en-NL" w:eastAsia="en-NL"/>
+          <w:lang w:eastAsia="en-NL"/>
         </w:rPr>
       </w:pPr>
       <w:r>
         <w:rPr>
           <w:rFonts w:ascii="Consolas" w:eastAsia="Times New Roman" w:hAnsi="Consolas" w:cs="Times New Roman"/>
           <w:color w:val="6A9955"/>
-          <w:lang w:val="en-NL" w:eastAsia="en-NL"/>
+          <w:lang w:eastAsia="en-NL"/>
         </w:rPr>
         <w:t>! Setting the element in this project only C (carbon) or H (hydrogen)</w:t>
       </w:r>
@@ -217,14 +217,14 @@
         <w:rPr>
           <w:rFonts w:ascii="Consolas" w:eastAsia="Times New Roman" w:hAnsi="Consolas" w:cs="Times New Roman"/>
           <w:color w:val="D4D4D4"/>
-          <w:lang w:val="en-NL" w:eastAsia="en-NL"/>
+          <w:lang w:eastAsia="en-NL"/>
         </w:rPr>
       </w:pPr>
       <w:r>
         <w:rPr>
           <w:rFonts w:ascii="Consolas" w:eastAsia="Times New Roman" w:hAnsi="Consolas" w:cs="Times New Roman"/>
           <w:color w:val="569CD6"/>
-          <w:lang w:val="en-NL" w:eastAsia="en-NL"/>
+          <w:lang w:eastAsia="en-NL"/>
         </w:rPr>
         <w:t>character</w:t>
       </w:r>
@@ -232,7 +232,7 @@
         <w:rPr>
           <w:rFonts w:ascii="Consolas" w:eastAsia="Times New Roman" w:hAnsi="Consolas" w:cs="Times New Roman"/>
           <w:color w:val="D4D4D4"/>
-          <w:lang w:val="en-NL" w:eastAsia="en-NL"/>
+          <w:lang w:eastAsia="en-NL"/>
         </w:rPr>
         <w:t>(</w:t>
       </w:r>
@@ -240,7 +240,7 @@
         <w:rPr>
           <w:rFonts w:ascii="Consolas" w:eastAsia="Times New Roman" w:hAnsi="Consolas" w:cs="Times New Roman"/>
           <w:color w:val="B5CEA8"/>
-          <w:lang w:val="en-NL" w:eastAsia="en-NL"/>
+          <w:lang w:eastAsia="en-NL"/>
         </w:rPr>
         <w:t>1</w:t>
       </w:r>
@@ -248,7 +248,7 @@
         <w:rPr>
           <w:rFonts w:ascii="Consolas" w:eastAsia="Times New Roman" w:hAnsi="Consolas" w:cs="Times New Roman"/>
           <w:color w:val="D4D4D4"/>
-          <w:lang w:val="en-NL" w:eastAsia="en-NL"/>
+          <w:lang w:eastAsia="en-NL"/>
         </w:rPr>
         <w:t xml:space="preserve">) :: element = </w:t>
       </w:r>
@@ -256,7 +256,7 @@
         <w:rPr>
           <w:rFonts w:ascii="Consolas" w:eastAsia="Times New Roman" w:hAnsi="Consolas" w:cs="Times New Roman"/>
           <w:color w:val="CE9178"/>
-          <w:lang w:val="en-NL" w:eastAsia="en-NL"/>
+          <w:lang w:eastAsia="en-NL"/>
         </w:rPr>
         <w:t>'E'</w:t>
       </w:r>
@@ -268,51 +268,308 @@
         <w:rPr>
           <w:rFonts w:ascii="Consolas" w:eastAsia="Times New Roman" w:hAnsi="Consolas" w:cs="Times New Roman"/>
           <w:color w:val="D4D4D4"/>
-          <w:lang w:val="en-NL" w:eastAsia="en-NL"/>
+          <w:lang w:eastAsia="en-NL"/>
         </w:rPr>
       </w:pPr>
       <w:r>
         <w:rPr>
           <w:rFonts w:ascii="Consolas" w:eastAsia="Times New Roman" w:hAnsi="Consolas" w:cs="Times New Roman"/>
           <w:color w:val="6A9955"/>
-          <w:lang w:val="en-NL" w:eastAsia="en-NL"/>
-        </w:rPr>
-        <w:t xml:space="preserve">! The </w:t>
-      </w:r>
-      <w:proofErr w:type="spellStart"/>
+          <w:lang w:eastAsia="en-NL"/>
+        </w:rPr>
+        <w:t>! The xyz coordinates of the atom in the molecule</w:t>
+      </w:r>
+    </w:p>
+    <w:p>
+      <w:pPr>
+        <w:shd w:val="clear" w:color="auto" w:fill="1E1E1E"/>
+        <w:spacing w:after="0" w:line="405" w:lineRule="atLeast"/>
+        <w:rPr>
+          <w:rFonts w:ascii="Consolas" w:eastAsia="Times New Roman" w:hAnsi="Consolas" w:cs="Times New Roman"/>
+          <w:color w:val="D4D4D4"/>
+          <w:lang w:eastAsia="en-NL"/>
+        </w:rPr>
+      </w:pPr>
+      <w:r>
+        <w:rPr>
+          <w:rFonts w:ascii="Consolas" w:eastAsia="Times New Roman" w:hAnsi="Consolas" w:cs="Times New Roman"/>
+          <w:color w:val="569CD6"/>
+          <w:lang w:eastAsia="en-NL"/>
+        </w:rPr>
+        <w:t>real</w:t>
+      </w:r>
+      <w:r>
+        <w:rPr>
+          <w:rFonts w:ascii="Consolas" w:eastAsia="Times New Roman" w:hAnsi="Consolas" w:cs="Times New Roman"/>
+          <w:color w:val="D4D4D4"/>
+          <w:lang w:eastAsia="en-NL"/>
+        </w:rPr>
+        <w:t>(realkind) :: cords(</w:t>
+      </w:r>
+      <w:r>
+        <w:rPr>
+          <w:rFonts w:ascii="Consolas" w:eastAsia="Times New Roman" w:hAnsi="Consolas" w:cs="Times New Roman"/>
+          <w:color w:val="B5CEA8"/>
+          <w:lang w:eastAsia="en-NL"/>
+        </w:rPr>
+        <w:t>3</w:t>
+      </w:r>
+      <w:r>
+        <w:rPr>
+          <w:rFonts w:ascii="Consolas" w:eastAsia="Times New Roman" w:hAnsi="Consolas" w:cs="Times New Roman"/>
+          <w:color w:val="D4D4D4"/>
+          <w:lang w:eastAsia="en-NL"/>
+        </w:rPr>
+        <w:t xml:space="preserve">) = </w:t>
+      </w:r>
+      <w:r>
+        <w:rPr>
+          <w:rFonts w:ascii="Consolas" w:eastAsia="Times New Roman" w:hAnsi="Consolas" w:cs="Times New Roman"/>
+          <w:color w:val="B5CEA8"/>
+          <w:lang w:eastAsia="en-NL"/>
+        </w:rPr>
+        <w:t>0.</w:t>
+      </w:r>
+    </w:p>
+    <w:p>
+      <w:pPr>
+        <w:shd w:val="clear" w:color="auto" w:fill="1E1E1E"/>
+        <w:spacing w:after="0" w:line="405" w:lineRule="atLeast"/>
+        <w:rPr>
+          <w:rFonts w:ascii="Consolas" w:eastAsia="Times New Roman" w:hAnsi="Consolas" w:cs="Times New Roman"/>
+          <w:color w:val="D4D4D4"/>
+          <w:lang w:eastAsia="en-NL"/>
+        </w:rPr>
+      </w:pPr>
+      <w:r>
+        <w:rPr>
+          <w:rFonts w:ascii="Consolas" w:eastAsia="Times New Roman" w:hAnsi="Consolas" w:cs="Times New Roman"/>
+          <w:color w:val="C586C0"/>
+          <w:lang w:eastAsia="en-NL"/>
+        </w:rPr>
+        <w:t>end type</w:t>
+      </w:r>
+    </w:p>
+    <w:p>
+      <w:pPr>
+        <w:shd w:val="clear" w:color="auto" w:fill="1E1E1E"/>
+        <w:spacing w:after="0" w:line="405" w:lineRule="atLeast"/>
+        <w:rPr>
+          <w:rFonts w:ascii="Consolas" w:eastAsia="Times New Roman" w:hAnsi="Consolas" w:cs="Times New Roman"/>
+          <w:color w:val="D4D4D4"/>
+          <w:lang w:eastAsia="en-NL"/>
+        </w:rPr>
+      </w:pPr>
+    </w:p>
+    <w:p>
+      <w:pPr>
+        <w:shd w:val="clear" w:color="auto" w:fill="1E1E1E"/>
+        <w:spacing w:after="0" w:line="405" w:lineRule="atLeast"/>
+        <w:rPr>
+          <w:rFonts w:ascii="Consolas" w:eastAsia="Times New Roman" w:hAnsi="Consolas" w:cs="Times New Roman"/>
+          <w:color w:val="D4D4D4"/>
+          <w:lang w:eastAsia="en-NL"/>
+        </w:rPr>
+      </w:pPr>
+      <w:r>
+        <w:rPr>
+          <w:rFonts w:ascii="Consolas" w:eastAsia="Times New Roman" w:hAnsi="Consolas" w:cs="Times New Roman"/>
+          <w:color w:val="C586C0"/>
+          <w:lang w:eastAsia="en-NL"/>
+        </w:rPr>
+        <w:t>type</w:t>
+      </w:r>
+      <w:r>
+        <w:rPr>
+          <w:rFonts w:ascii="Consolas" w:eastAsia="Times New Roman" w:hAnsi="Consolas" w:cs="Times New Roman"/>
+          <w:color w:val="D4D4D4"/>
+          <w:lang w:eastAsia="en-NL"/>
+        </w:rPr>
+        <w:t xml:space="preserve"> </w:t>
+      </w:r>
+      <w:r>
+        <w:rPr>
+          <w:rFonts w:ascii="Consolas" w:eastAsia="Times New Roman" w:hAnsi="Consolas" w:cs="Times New Roman"/>
+          <w:color w:val="4EC9B0"/>
+          <w:lang w:eastAsia="en-NL"/>
+        </w:rPr>
+        <w:t>bond</w:t>
+      </w:r>
+    </w:p>
+    <w:p>
+      <w:pPr>
+        <w:shd w:val="clear" w:color="auto" w:fill="1E1E1E"/>
+        <w:spacing w:after="0" w:line="405" w:lineRule="atLeast"/>
+        <w:rPr>
+          <w:rFonts w:ascii="Consolas" w:eastAsia="Times New Roman" w:hAnsi="Consolas" w:cs="Times New Roman"/>
+          <w:color w:val="D4D4D4"/>
+          <w:lang w:eastAsia="en-NL"/>
+        </w:rPr>
+      </w:pPr>
       <w:r>
         <w:rPr>
           <w:rFonts w:ascii="Consolas" w:eastAsia="Times New Roman" w:hAnsi="Consolas" w:cs="Times New Roman"/>
           <w:color w:val="6A9955"/>
-          <w:lang w:val="en-NL" w:eastAsia="en-NL"/>
-        </w:rPr>
-        <w:t>xyz</w:t>
-      </w:r>
-      <w:proofErr w:type="spellEnd"/>
+          <w:lang w:eastAsia="en-NL"/>
+        </w:rPr>
+        <w:t>! Setting the indices of the atoms that are bonding</w:t>
+      </w:r>
+    </w:p>
+    <w:p>
+      <w:pPr>
+        <w:shd w:val="clear" w:color="auto" w:fill="1E1E1E"/>
+        <w:spacing w:after="0" w:line="405" w:lineRule="atLeast"/>
+        <w:rPr>
+          <w:rFonts w:ascii="Consolas" w:eastAsia="Times New Roman" w:hAnsi="Consolas" w:cs="Times New Roman"/>
+          <w:color w:val="D4D4D4"/>
+          <w:lang w:eastAsia="en-NL"/>
+        </w:rPr>
+      </w:pPr>
+      <w:r>
+        <w:rPr>
+          <w:rFonts w:ascii="Consolas" w:eastAsia="Times New Roman" w:hAnsi="Consolas" w:cs="Times New Roman"/>
+          <w:color w:val="569CD6"/>
+          <w:lang w:eastAsia="en-NL"/>
+        </w:rPr>
+        <w:t>integer</w:t>
+      </w:r>
+      <w:r>
+        <w:rPr>
+          <w:rFonts w:ascii="Consolas" w:eastAsia="Times New Roman" w:hAnsi="Consolas" w:cs="Times New Roman"/>
+          <w:color w:val="D4D4D4"/>
+          <w:lang w:eastAsia="en-NL"/>
+        </w:rPr>
+        <w:t xml:space="preserve"> :: link(</w:t>
+      </w:r>
+      <w:r>
+        <w:rPr>
+          <w:rFonts w:ascii="Consolas" w:eastAsia="Times New Roman" w:hAnsi="Consolas" w:cs="Times New Roman"/>
+          <w:color w:val="B5CEA8"/>
+          <w:lang w:eastAsia="en-NL"/>
+        </w:rPr>
+        <w:t>2</w:t>
+      </w:r>
+      <w:r>
+        <w:rPr>
+          <w:rFonts w:ascii="Consolas" w:eastAsia="Times New Roman" w:hAnsi="Consolas" w:cs="Times New Roman"/>
+          <w:color w:val="D4D4D4"/>
+          <w:lang w:eastAsia="en-NL"/>
+        </w:rPr>
+        <w:t xml:space="preserve">) = </w:t>
+      </w:r>
+      <w:r>
+        <w:rPr>
+          <w:rFonts w:ascii="Consolas" w:eastAsia="Times New Roman" w:hAnsi="Consolas" w:cs="Times New Roman"/>
+          <w:color w:val="B5CEA8"/>
+          <w:lang w:eastAsia="en-NL"/>
+        </w:rPr>
+        <w:t>0</w:t>
+      </w:r>
+    </w:p>
+    <w:p>
+      <w:pPr>
+        <w:shd w:val="clear" w:color="auto" w:fill="1E1E1E"/>
+        <w:spacing w:after="0" w:line="405" w:lineRule="atLeast"/>
+        <w:rPr>
+          <w:rFonts w:ascii="Consolas" w:eastAsia="Times New Roman" w:hAnsi="Consolas" w:cs="Times New Roman"/>
+          <w:color w:val="D4D4D4"/>
+          <w:lang w:eastAsia="en-NL"/>
+        </w:rPr>
+      </w:pPr>
       <w:r>
         <w:rPr>
           <w:rFonts w:ascii="Consolas" w:eastAsia="Times New Roman" w:hAnsi="Consolas" w:cs="Times New Roman"/>
           <w:color w:val="6A9955"/>
-          <w:lang w:val="en-NL" w:eastAsia="en-NL"/>
-        </w:rPr>
-        <w:t xml:space="preserve"> coordinates of the atom in the molecule</w:t>
-      </w:r>
-    </w:p>
-    <w:p>
-      <w:pPr>
-        <w:shd w:val="clear" w:color="auto" w:fill="1E1E1E"/>
-        <w:spacing w:after="0" w:line="405" w:lineRule="atLeast"/>
-        <w:rPr>
-          <w:rFonts w:ascii="Consolas" w:eastAsia="Times New Roman" w:hAnsi="Consolas" w:cs="Times New Roman"/>
-          <w:color w:val="D4D4D4"/>
-          <w:lang w:val="en-NL" w:eastAsia="en-NL"/>
+          <w:lang w:eastAsia="en-NL"/>
+        </w:rPr>
+        <w:t>! Setting the type of bond in this project only CC or CH</w:t>
+      </w:r>
+    </w:p>
+    <w:p>
+      <w:pPr>
+        <w:shd w:val="clear" w:color="auto" w:fill="1E1E1E"/>
+        <w:spacing w:after="0" w:line="405" w:lineRule="atLeast"/>
+        <w:rPr>
+          <w:rFonts w:ascii="Consolas" w:eastAsia="Times New Roman" w:hAnsi="Consolas" w:cs="Times New Roman"/>
+          <w:color w:val="D4D4D4"/>
+          <w:lang w:eastAsia="en-NL"/>
         </w:rPr>
       </w:pPr>
       <w:r>
         <w:rPr>
           <w:rFonts w:ascii="Consolas" w:eastAsia="Times New Roman" w:hAnsi="Consolas" w:cs="Times New Roman"/>
           <w:color w:val="569CD6"/>
-          <w:lang w:val="en-NL" w:eastAsia="en-NL"/>
+          <w:lang w:eastAsia="en-NL"/>
+        </w:rPr>
+        <w:t>character</w:t>
+      </w:r>
+      <w:r>
+        <w:rPr>
+          <w:rFonts w:ascii="Consolas" w:eastAsia="Times New Roman" w:hAnsi="Consolas" w:cs="Times New Roman"/>
+          <w:color w:val="D4D4D4"/>
+          <w:lang w:eastAsia="en-NL"/>
+        </w:rPr>
+        <w:t>(</w:t>
+      </w:r>
+      <w:r>
+        <w:rPr>
+          <w:rFonts w:ascii="Consolas" w:eastAsia="Times New Roman" w:hAnsi="Consolas" w:cs="Times New Roman"/>
+          <w:color w:val="B5CEA8"/>
+          <w:lang w:eastAsia="en-NL"/>
+        </w:rPr>
+        <w:t>2</w:t>
+      </w:r>
+      <w:r>
+        <w:rPr>
+          <w:rFonts w:ascii="Consolas" w:eastAsia="Times New Roman" w:hAnsi="Consolas" w:cs="Times New Roman"/>
+          <w:color w:val="D4D4D4"/>
+          <w:lang w:eastAsia="en-NL"/>
+        </w:rPr>
+        <w:t xml:space="preserve">) :: type = </w:t>
+      </w:r>
+      <w:r>
+        <w:rPr>
+          <w:rFonts w:ascii="Consolas" w:eastAsia="Times New Roman" w:hAnsi="Consolas" w:cs="Times New Roman"/>
+          <w:color w:val="CE9178"/>
+          <w:lang w:eastAsia="en-NL"/>
+        </w:rPr>
+        <w:t>'EE'</w:t>
+      </w:r>
+    </w:p>
+    <w:p>
+      <w:pPr>
+        <w:shd w:val="clear" w:color="auto" w:fill="1E1E1E"/>
+        <w:spacing w:after="0" w:line="405" w:lineRule="atLeast"/>
+        <w:rPr>
+          <w:rFonts w:ascii="Consolas" w:eastAsia="Times New Roman" w:hAnsi="Consolas" w:cs="Times New Roman"/>
+          <w:color w:val="D4D4D4"/>
+          <w:lang w:eastAsia="en-NL"/>
+        </w:rPr>
+      </w:pPr>
+      <w:r>
+        <w:rPr>
+          <w:rFonts w:ascii="Consolas" w:eastAsia="Times New Roman" w:hAnsi="Consolas" w:cs="Times New Roman"/>
+          <w:color w:val="6A9955"/>
+          <w:lang w:eastAsia="en-NL"/>
+        </w:rPr>
+        <w:t>! Setting the calculated distance of the bond in A</w:t>
+      </w:r>
+    </w:p>
+    <w:p>
+      <w:pPr>
+        <w:shd w:val="clear" w:color="auto" w:fill="1E1E1E"/>
+        <w:spacing w:after="0" w:line="405" w:lineRule="atLeast"/>
+        <w:rPr>
+          <w:rFonts w:ascii="Consolas" w:eastAsia="Times New Roman" w:hAnsi="Consolas" w:cs="Times New Roman"/>
+          <w:color w:val="D4D4D4"/>
+          <w:lang w:eastAsia="en-NL"/>
+        </w:rPr>
+      </w:pPr>
+      <w:r>
+        <w:rPr>
+          <w:rFonts w:ascii="Consolas" w:eastAsia="Times New Roman" w:hAnsi="Consolas" w:cs="Times New Roman"/>
+          <w:color w:val="569CD6"/>
+          <w:lang w:eastAsia="en-NL"/>
         </w:rPr>
         <w:t>real</w:t>
       </w:r>
@@ -320,33 +577,376 @@
         <w:rPr>
           <w:rFonts w:ascii="Consolas" w:eastAsia="Times New Roman" w:hAnsi="Consolas" w:cs="Times New Roman"/>
           <w:color w:val="D4D4D4"/>
-          <w:lang w:val="en-NL" w:eastAsia="en-NL"/>
+          <w:lang w:eastAsia="en-NL"/>
+        </w:rPr>
+        <w:t xml:space="preserve">(realkind) :: length = </w:t>
+      </w:r>
+      <w:r>
+        <w:rPr>
+          <w:rFonts w:ascii="Consolas" w:eastAsia="Times New Roman" w:hAnsi="Consolas" w:cs="Times New Roman"/>
+          <w:color w:val="B5CEA8"/>
+          <w:lang w:eastAsia="en-NL"/>
+        </w:rPr>
+        <w:t>0.</w:t>
+      </w:r>
+    </w:p>
+    <w:p>
+      <w:pPr>
+        <w:shd w:val="clear" w:color="auto" w:fill="1E1E1E"/>
+        <w:spacing w:after="0" w:line="405" w:lineRule="atLeast"/>
+        <w:rPr>
+          <w:rFonts w:ascii="Consolas" w:eastAsia="Times New Roman" w:hAnsi="Consolas" w:cs="Times New Roman"/>
+          <w:color w:val="D4D4D4"/>
+          <w:lang w:eastAsia="en-NL"/>
+        </w:rPr>
+      </w:pPr>
+      <w:r>
+        <w:rPr>
+          <w:rFonts w:ascii="Consolas" w:eastAsia="Times New Roman" w:hAnsi="Consolas" w:cs="Times New Roman"/>
+          <w:color w:val="6A9955"/>
+          <w:lang w:eastAsia="en-NL"/>
+        </w:rPr>
+        <w:t>! Setting the vector for the bond</w:t>
+      </w:r>
+    </w:p>
+    <w:p>
+      <w:pPr>
+        <w:shd w:val="clear" w:color="auto" w:fill="1E1E1E"/>
+        <w:spacing w:after="0" w:line="405" w:lineRule="atLeast"/>
+        <w:rPr>
+          <w:rFonts w:ascii="Consolas" w:eastAsia="Times New Roman" w:hAnsi="Consolas" w:cs="Times New Roman"/>
+          <w:color w:val="D4D4D4"/>
+          <w:lang w:eastAsia="en-NL"/>
+        </w:rPr>
+      </w:pPr>
+      <w:r>
+        <w:rPr>
+          <w:rFonts w:ascii="Consolas" w:eastAsia="Times New Roman" w:hAnsi="Consolas" w:cs="Times New Roman"/>
+          <w:color w:val="569CD6"/>
+          <w:lang w:eastAsia="en-NL"/>
+        </w:rPr>
+        <w:t>real</w:t>
+      </w:r>
+      <w:r>
+        <w:rPr>
+          <w:rFonts w:ascii="Consolas" w:eastAsia="Times New Roman" w:hAnsi="Consolas" w:cs="Times New Roman"/>
+          <w:color w:val="D4D4D4"/>
+          <w:lang w:eastAsia="en-NL"/>
+        </w:rPr>
+        <w:t>(realkind) :: vector(</w:t>
+      </w:r>
+      <w:r>
+        <w:rPr>
+          <w:rFonts w:ascii="Consolas" w:eastAsia="Times New Roman" w:hAnsi="Consolas" w:cs="Times New Roman"/>
+          <w:color w:val="B5CEA8"/>
+          <w:lang w:eastAsia="en-NL"/>
+        </w:rPr>
+        <w:t>3</w:t>
+      </w:r>
+      <w:r>
+        <w:rPr>
+          <w:rFonts w:ascii="Consolas" w:eastAsia="Times New Roman" w:hAnsi="Consolas" w:cs="Times New Roman"/>
+          <w:color w:val="D4D4D4"/>
+          <w:lang w:eastAsia="en-NL"/>
+        </w:rPr>
+        <w:t xml:space="preserve">) = </w:t>
+      </w:r>
+      <w:r>
+        <w:rPr>
+          <w:rFonts w:ascii="Consolas" w:eastAsia="Times New Roman" w:hAnsi="Consolas" w:cs="Times New Roman"/>
+          <w:color w:val="B5CEA8"/>
+          <w:lang w:eastAsia="en-NL"/>
+        </w:rPr>
+        <w:t>0</w:t>
+      </w:r>
+    </w:p>
+    <w:p>
+      <w:pPr>
+        <w:shd w:val="clear" w:color="auto" w:fill="1E1E1E"/>
+        <w:spacing w:after="0" w:line="405" w:lineRule="atLeast"/>
+        <w:rPr>
+          <w:rFonts w:ascii="Consolas" w:eastAsia="Times New Roman" w:hAnsi="Consolas" w:cs="Times New Roman"/>
+          <w:color w:val="D4D4D4"/>
+          <w:lang w:eastAsia="en-NL"/>
+        </w:rPr>
+      </w:pPr>
+      <w:r>
+        <w:rPr>
+          <w:rFonts w:ascii="Consolas" w:eastAsia="Times New Roman" w:hAnsi="Consolas" w:cs="Times New Roman"/>
+          <w:color w:val="C586C0"/>
+          <w:lang w:eastAsia="en-NL"/>
+        </w:rPr>
+        <w:t>end type</w:t>
+      </w:r>
+    </w:p>
+    <w:p>
+      <w:pPr>
+        <w:shd w:val="clear" w:color="auto" w:fill="1E1E1E"/>
+        <w:spacing w:after="0" w:line="405" w:lineRule="atLeast"/>
+        <w:rPr>
+          <w:rFonts w:ascii="Consolas" w:eastAsia="Times New Roman" w:hAnsi="Consolas" w:cs="Times New Roman"/>
+          <w:color w:val="D4D4D4"/>
+          <w:lang w:eastAsia="en-NL"/>
+        </w:rPr>
+      </w:pPr>
+    </w:p>
+    <w:p>
+      <w:pPr>
+        <w:shd w:val="clear" w:color="auto" w:fill="1E1E1E"/>
+        <w:spacing w:after="0" w:line="405" w:lineRule="atLeast"/>
+        <w:rPr>
+          <w:rFonts w:ascii="Consolas" w:eastAsia="Times New Roman" w:hAnsi="Consolas" w:cs="Times New Roman"/>
+          <w:color w:val="D4D4D4"/>
+          <w:lang w:eastAsia="en-NL"/>
+        </w:rPr>
+      </w:pPr>
+      <w:r>
+        <w:rPr>
+          <w:rFonts w:ascii="Consolas" w:eastAsia="Times New Roman" w:hAnsi="Consolas" w:cs="Times New Roman"/>
+          <w:color w:val="C586C0"/>
+          <w:lang w:eastAsia="en-NL"/>
+        </w:rPr>
+        <w:t>type</w:t>
+      </w:r>
+      <w:r>
+        <w:rPr>
+          <w:rFonts w:ascii="Consolas" w:eastAsia="Times New Roman" w:hAnsi="Consolas" w:cs="Times New Roman"/>
+          <w:color w:val="D4D4D4"/>
+          <w:lang w:eastAsia="en-NL"/>
+        </w:rPr>
+        <w:t xml:space="preserve"> </w:t>
+      </w:r>
+      <w:r>
+        <w:rPr>
+          <w:rFonts w:ascii="Consolas" w:eastAsia="Times New Roman" w:hAnsi="Consolas" w:cs="Times New Roman"/>
+          <w:color w:val="4EC9B0"/>
+          <w:lang w:eastAsia="en-NL"/>
+        </w:rPr>
+        <w:t>bond_angle</w:t>
+      </w:r>
+    </w:p>
+    <w:p>
+      <w:pPr>
+        <w:shd w:val="clear" w:color="auto" w:fill="1E1E1E"/>
+        <w:spacing w:after="0" w:line="405" w:lineRule="atLeast"/>
+        <w:rPr>
+          <w:rFonts w:ascii="Consolas" w:eastAsia="Times New Roman" w:hAnsi="Consolas" w:cs="Times New Roman"/>
+          <w:color w:val="D4D4D4"/>
+          <w:lang w:eastAsia="en-NL"/>
+        </w:rPr>
+      </w:pPr>
+      <w:r>
+        <w:rPr>
+          <w:rFonts w:ascii="Consolas" w:eastAsia="Times New Roman" w:hAnsi="Consolas" w:cs="Times New Roman"/>
+          <w:color w:val="6A9955"/>
+          <w:lang w:eastAsia="en-NL"/>
+        </w:rPr>
+        <w:t>! Setting the types of bonds over which the angle is calulated</w:t>
+      </w:r>
+    </w:p>
+    <w:p>
+      <w:pPr>
+        <w:shd w:val="clear" w:color="auto" w:fill="1E1E1E"/>
+        <w:spacing w:after="0" w:line="405" w:lineRule="atLeast"/>
+        <w:rPr>
+          <w:rFonts w:ascii="Consolas" w:eastAsia="Times New Roman" w:hAnsi="Consolas" w:cs="Times New Roman"/>
+          <w:color w:val="D4D4D4"/>
+          <w:lang w:eastAsia="en-NL"/>
+        </w:rPr>
+      </w:pPr>
+      <w:r>
+        <w:rPr>
+          <w:rFonts w:ascii="Consolas" w:eastAsia="Times New Roman" w:hAnsi="Consolas" w:cs="Times New Roman"/>
+          <w:color w:val="569CD6"/>
+          <w:lang w:eastAsia="en-NL"/>
+        </w:rPr>
+        <w:t>character</w:t>
+      </w:r>
+      <w:r>
+        <w:rPr>
+          <w:rFonts w:ascii="Consolas" w:eastAsia="Times New Roman" w:hAnsi="Consolas" w:cs="Times New Roman"/>
+          <w:color w:val="D4D4D4"/>
+          <w:lang w:eastAsia="en-NL"/>
         </w:rPr>
         <w:t>(</w:t>
       </w:r>
-      <w:proofErr w:type="spellStart"/>
-      <w:r>
-        <w:rPr>
-          <w:rFonts w:ascii="Consolas" w:eastAsia="Times New Roman" w:hAnsi="Consolas" w:cs="Times New Roman"/>
-          <w:color w:val="D4D4D4"/>
-          <w:lang w:val="en-NL" w:eastAsia="en-NL"/>
-        </w:rPr>
-        <w:t>realkind</w:t>
-      </w:r>
-      <w:proofErr w:type="spellEnd"/>
-      <w:r>
-        <w:rPr>
-          <w:rFonts w:ascii="Consolas" w:eastAsia="Times New Roman" w:hAnsi="Consolas" w:cs="Times New Roman"/>
-          <w:color w:val="D4D4D4"/>
-          <w:lang w:val="en-NL" w:eastAsia="en-NL"/>
-        </w:rPr>
-        <w:t xml:space="preserve">) :: x, y, z = </w:t>
-      </w:r>
       <w:r>
         <w:rPr>
           <w:rFonts w:ascii="Consolas" w:eastAsia="Times New Roman" w:hAnsi="Consolas" w:cs="Times New Roman"/>
           <w:color w:val="B5CEA8"/>
-          <w:lang w:val="en-NL" w:eastAsia="en-NL"/>
+          <w:lang w:eastAsia="en-NL"/>
+        </w:rPr>
+        <w:t>2</w:t>
+      </w:r>
+      <w:r>
+        <w:rPr>
+          <w:rFonts w:ascii="Consolas" w:eastAsia="Times New Roman" w:hAnsi="Consolas" w:cs="Times New Roman"/>
+          <w:color w:val="D4D4D4"/>
+          <w:lang w:eastAsia="en-NL"/>
+        </w:rPr>
+        <w:t>) :: bonds(</w:t>
+      </w:r>
+      <w:r>
+        <w:rPr>
+          <w:rFonts w:ascii="Consolas" w:eastAsia="Times New Roman" w:hAnsi="Consolas" w:cs="Times New Roman"/>
+          <w:color w:val="B5CEA8"/>
+          <w:lang w:eastAsia="en-NL"/>
+        </w:rPr>
+        <w:t>2</w:t>
+      </w:r>
+      <w:r>
+        <w:rPr>
+          <w:rFonts w:ascii="Consolas" w:eastAsia="Times New Roman" w:hAnsi="Consolas" w:cs="Times New Roman"/>
+          <w:color w:val="D4D4D4"/>
+          <w:lang w:eastAsia="en-NL"/>
+        </w:rPr>
+        <w:t>) = (/</w:t>
+      </w:r>
+      <w:r>
+        <w:rPr>
+          <w:rFonts w:ascii="Consolas" w:eastAsia="Times New Roman" w:hAnsi="Consolas" w:cs="Times New Roman"/>
+          <w:color w:val="CE9178"/>
+          <w:lang w:eastAsia="en-NL"/>
+        </w:rPr>
+        <w:t>'EE'</w:t>
+      </w:r>
+      <w:r>
+        <w:rPr>
+          <w:rFonts w:ascii="Consolas" w:eastAsia="Times New Roman" w:hAnsi="Consolas" w:cs="Times New Roman"/>
+          <w:color w:val="D4D4D4"/>
+          <w:lang w:eastAsia="en-NL"/>
+        </w:rPr>
+        <w:t xml:space="preserve">, </w:t>
+      </w:r>
+      <w:r>
+        <w:rPr>
+          <w:rFonts w:ascii="Consolas" w:eastAsia="Times New Roman" w:hAnsi="Consolas" w:cs="Times New Roman"/>
+          <w:color w:val="CE9178"/>
+          <w:lang w:eastAsia="en-NL"/>
+        </w:rPr>
+        <w:t>'EE'</w:t>
+      </w:r>
+      <w:r>
+        <w:rPr>
+          <w:rFonts w:ascii="Consolas" w:eastAsia="Times New Roman" w:hAnsi="Consolas" w:cs="Times New Roman"/>
+          <w:color w:val="D4D4D4"/>
+          <w:lang w:eastAsia="en-NL"/>
+        </w:rPr>
+        <w:t>/)</w:t>
+      </w:r>
+    </w:p>
+    <w:p>
+      <w:pPr>
+        <w:shd w:val="clear" w:color="auto" w:fill="1E1E1E"/>
+        <w:spacing w:after="0" w:line="405" w:lineRule="atLeast"/>
+        <w:rPr>
+          <w:rFonts w:ascii="Consolas" w:eastAsia="Times New Roman" w:hAnsi="Consolas" w:cs="Times New Roman"/>
+          <w:color w:val="D4D4D4"/>
+          <w:lang w:eastAsia="en-NL"/>
+        </w:rPr>
+      </w:pPr>
+      <w:r>
+        <w:rPr>
+          <w:rFonts w:ascii="Consolas" w:eastAsia="Times New Roman" w:hAnsi="Consolas" w:cs="Times New Roman"/>
+          <w:color w:val="6A9955"/>
+          <w:lang w:eastAsia="en-NL"/>
+        </w:rPr>
+        <w:t>! Setting the indicies of the atoms over wich the angle is calcualted</w:t>
+      </w:r>
+    </w:p>
+    <w:p>
+      <w:pPr>
+        <w:shd w:val="clear" w:color="auto" w:fill="1E1E1E"/>
+        <w:spacing w:after="0" w:line="405" w:lineRule="atLeast"/>
+        <w:rPr>
+          <w:rFonts w:ascii="Consolas" w:eastAsia="Times New Roman" w:hAnsi="Consolas" w:cs="Times New Roman"/>
+          <w:color w:val="D4D4D4"/>
+          <w:lang w:eastAsia="en-NL"/>
+        </w:rPr>
+      </w:pPr>
+      <w:r>
+        <w:rPr>
+          <w:rFonts w:ascii="Consolas" w:eastAsia="Times New Roman" w:hAnsi="Consolas" w:cs="Times New Roman"/>
+          <w:color w:val="569CD6"/>
+          <w:lang w:eastAsia="en-NL"/>
+        </w:rPr>
+        <w:t>integer</w:t>
+      </w:r>
+      <w:r>
+        <w:rPr>
+          <w:rFonts w:ascii="Consolas" w:eastAsia="Times New Roman" w:hAnsi="Consolas" w:cs="Times New Roman"/>
+          <w:color w:val="D4D4D4"/>
+          <w:lang w:eastAsia="en-NL"/>
+        </w:rPr>
+        <w:t xml:space="preserve"> :: atom_indicies(</w:t>
+      </w:r>
+      <w:r>
+        <w:rPr>
+          <w:rFonts w:ascii="Consolas" w:eastAsia="Times New Roman" w:hAnsi="Consolas" w:cs="Times New Roman"/>
+          <w:color w:val="B5CEA8"/>
+          <w:lang w:eastAsia="en-NL"/>
+        </w:rPr>
+        <w:t>3</w:t>
+      </w:r>
+      <w:r>
+        <w:rPr>
+          <w:rFonts w:ascii="Consolas" w:eastAsia="Times New Roman" w:hAnsi="Consolas" w:cs="Times New Roman"/>
+          <w:color w:val="D4D4D4"/>
+          <w:lang w:eastAsia="en-NL"/>
+        </w:rPr>
+        <w:t>)</w:t>
+      </w:r>
+    </w:p>
+    <w:p>
+      <w:pPr>
+        <w:shd w:val="clear" w:color="auto" w:fill="1E1E1E"/>
+        <w:spacing w:after="0" w:line="405" w:lineRule="atLeast"/>
+        <w:rPr>
+          <w:rFonts w:ascii="Consolas" w:eastAsia="Times New Roman" w:hAnsi="Consolas" w:cs="Times New Roman"/>
+          <w:color w:val="D4D4D4"/>
+          <w:lang w:eastAsia="en-NL"/>
+        </w:rPr>
+      </w:pPr>
+      <w:r>
+        <w:rPr>
+          <w:rFonts w:ascii="Consolas" w:eastAsia="Times New Roman" w:hAnsi="Consolas" w:cs="Times New Roman"/>
+          <w:color w:val="6A9955"/>
+          <w:lang w:eastAsia="en-NL"/>
+        </w:rPr>
+        <w:t>! The actual angle of the bonds</w:t>
+      </w:r>
+    </w:p>
+    <w:p>
+      <w:pPr>
+        <w:shd w:val="clear" w:color="auto" w:fill="1E1E1E"/>
+        <w:spacing w:after="0" w:line="405" w:lineRule="atLeast"/>
+        <w:rPr>
+          <w:rFonts w:ascii="Consolas" w:eastAsia="Times New Roman" w:hAnsi="Consolas" w:cs="Times New Roman"/>
+          <w:color w:val="D4D4D4"/>
+          <w:lang w:eastAsia="en-NL"/>
+        </w:rPr>
+      </w:pPr>
+      <w:r>
+        <w:rPr>
+          <w:rFonts w:ascii="Consolas" w:eastAsia="Times New Roman" w:hAnsi="Consolas" w:cs="Times New Roman"/>
+          <w:color w:val="569CD6"/>
+          <w:lang w:eastAsia="en-NL"/>
+        </w:rPr>
+        <w:t>real</w:t>
+      </w:r>
+      <w:r>
+        <w:rPr>
+          <w:rFonts w:ascii="Consolas" w:eastAsia="Times New Roman" w:hAnsi="Consolas" w:cs="Times New Roman"/>
+          <w:color w:val="D4D4D4"/>
+          <w:lang w:eastAsia="en-NL"/>
+        </w:rPr>
+        <w:t xml:space="preserve">(realkind) :: angle = </w:t>
+      </w:r>
+      <w:r>
+        <w:rPr>
+          <w:rFonts w:ascii="Consolas" w:eastAsia="Times New Roman" w:hAnsi="Consolas" w:cs="Times New Roman"/>
+          <w:color w:val="B5CEA8"/>
+          <w:lang w:eastAsia="en-NL"/>
         </w:rPr>
         <w:t>0.</w:t>
       </w:r>
@@ -358,14 +958,14 @@
         <w:rPr>
           <w:rFonts w:ascii="Consolas" w:eastAsia="Times New Roman" w:hAnsi="Consolas" w:cs="Times New Roman"/>
           <w:color w:val="D4D4D4"/>
-          <w:lang w:val="en-NL" w:eastAsia="en-NL"/>
+          <w:lang w:eastAsia="en-NL"/>
         </w:rPr>
       </w:pPr>
       <w:r>
         <w:rPr>
           <w:rFonts w:ascii="Consolas" w:eastAsia="Times New Roman" w:hAnsi="Consolas" w:cs="Times New Roman"/>
           <w:color w:val="C586C0"/>
-          <w:lang w:val="en-NL" w:eastAsia="en-NL"/>
+          <w:lang w:eastAsia="en-NL"/>
         </w:rPr>
         <w:t>end type</w:t>
       </w:r>
@@ -377,25 +977,25 @@
         <w:rPr>
           <w:rFonts w:ascii="Consolas" w:eastAsia="Times New Roman" w:hAnsi="Consolas" w:cs="Times New Roman"/>
           <w:color w:val="D4D4D4"/>
-          <w:lang w:val="en-NL" w:eastAsia="en-NL"/>
-        </w:rPr>
-      </w:pPr>
-    </w:p>
-    <w:p>
-      <w:pPr>
-        <w:shd w:val="clear" w:color="auto" w:fill="1E1E1E"/>
-        <w:spacing w:after="0" w:line="405" w:lineRule="atLeast"/>
-        <w:rPr>
-          <w:rFonts w:ascii="Consolas" w:eastAsia="Times New Roman" w:hAnsi="Consolas" w:cs="Times New Roman"/>
-          <w:color w:val="D4D4D4"/>
-          <w:lang w:val="en-NL" w:eastAsia="en-NL"/>
+          <w:lang w:eastAsia="en-NL"/>
+        </w:rPr>
+      </w:pPr>
+    </w:p>
+    <w:p>
+      <w:pPr>
+        <w:shd w:val="clear" w:color="auto" w:fill="1E1E1E"/>
+        <w:spacing w:after="0" w:line="405" w:lineRule="atLeast"/>
+        <w:rPr>
+          <w:rFonts w:ascii="Consolas" w:eastAsia="Times New Roman" w:hAnsi="Consolas" w:cs="Times New Roman"/>
+          <w:color w:val="D4D4D4"/>
+          <w:lang w:eastAsia="en-NL"/>
         </w:rPr>
       </w:pPr>
       <w:r>
         <w:rPr>
           <w:rFonts w:ascii="Consolas" w:eastAsia="Times New Roman" w:hAnsi="Consolas" w:cs="Times New Roman"/>
           <w:color w:val="C586C0"/>
-          <w:lang w:val="en-NL" w:eastAsia="en-NL"/>
+          <w:lang w:eastAsia="en-NL"/>
         </w:rPr>
         <w:t>type</w:t>
       </w:r>
@@ -403,7 +1003,7 @@
         <w:rPr>
           <w:rFonts w:ascii="Consolas" w:eastAsia="Times New Roman" w:hAnsi="Consolas" w:cs="Times New Roman"/>
           <w:color w:val="D4D4D4"/>
-          <w:lang w:val="en-NL" w:eastAsia="en-NL"/>
+          <w:lang w:eastAsia="en-NL"/>
         </w:rPr>
         <w:t xml:space="preserve"> </w:t>
       </w:r>
@@ -411,254 +1011,203 @@
         <w:rPr>
           <w:rFonts w:ascii="Consolas" w:eastAsia="Times New Roman" w:hAnsi="Consolas" w:cs="Times New Roman"/>
           <w:color w:val="4EC9B0"/>
-          <w:lang w:val="en-NL" w:eastAsia="en-NL"/>
+          <w:lang w:eastAsia="en-NL"/>
+        </w:rPr>
+        <w:t>molecule</w:t>
+      </w:r>
+    </w:p>
+    <w:p>
+      <w:pPr>
+        <w:shd w:val="clear" w:color="auto" w:fill="1E1E1E"/>
+        <w:spacing w:after="0" w:line="405" w:lineRule="atLeast"/>
+        <w:rPr>
+          <w:rFonts w:ascii="Consolas" w:eastAsia="Times New Roman" w:hAnsi="Consolas" w:cs="Times New Roman"/>
+          <w:color w:val="D4D4D4"/>
+          <w:lang w:eastAsia="en-NL"/>
+        </w:rPr>
+      </w:pPr>
+      <w:r>
+        <w:rPr>
+          <w:rFonts w:ascii="Consolas" w:eastAsia="Times New Roman" w:hAnsi="Consolas" w:cs="Times New Roman"/>
+          <w:color w:val="569CD6"/>
+          <w:lang w:eastAsia="en-NL"/>
+        </w:rPr>
+        <w:t>type</w:t>
+      </w:r>
+      <w:r>
+        <w:rPr>
+          <w:rFonts w:ascii="Consolas" w:eastAsia="Times New Roman" w:hAnsi="Consolas" w:cs="Times New Roman"/>
+          <w:color w:val="D4D4D4"/>
+          <w:lang w:eastAsia="en-NL"/>
+        </w:rPr>
+        <w:t xml:space="preserve"> (</w:t>
+      </w:r>
+      <w:r>
+        <w:rPr>
+          <w:rFonts w:ascii="Consolas" w:eastAsia="Times New Roman" w:hAnsi="Consolas" w:cs="Times New Roman"/>
+          <w:color w:val="4EC9B0"/>
+          <w:lang w:eastAsia="en-NL"/>
+        </w:rPr>
+        <w:t>atom</w:t>
+      </w:r>
+      <w:r>
+        <w:rPr>
+          <w:rFonts w:ascii="Consolas" w:eastAsia="Times New Roman" w:hAnsi="Consolas" w:cs="Times New Roman"/>
+          <w:color w:val="D4D4D4"/>
+          <w:lang w:eastAsia="en-NL"/>
+        </w:rPr>
+        <w:t xml:space="preserve">), </w:t>
+      </w:r>
+      <w:r>
+        <w:rPr>
+          <w:rFonts w:ascii="Consolas" w:eastAsia="Times New Roman" w:hAnsi="Consolas" w:cs="Times New Roman"/>
+          <w:color w:val="569CD6"/>
+          <w:lang w:eastAsia="en-NL"/>
+        </w:rPr>
+        <w:t>allocatable</w:t>
+      </w:r>
+      <w:r>
+        <w:rPr>
+          <w:rFonts w:ascii="Consolas" w:eastAsia="Times New Roman" w:hAnsi="Consolas" w:cs="Times New Roman"/>
+          <w:color w:val="D4D4D4"/>
+          <w:lang w:eastAsia="en-NL"/>
+        </w:rPr>
+        <w:t xml:space="preserve"> :: atoms(:)</w:t>
+      </w:r>
+    </w:p>
+    <w:p>
+      <w:pPr>
+        <w:shd w:val="clear" w:color="auto" w:fill="1E1E1E"/>
+        <w:spacing w:after="0" w:line="405" w:lineRule="atLeast"/>
+        <w:rPr>
+          <w:rFonts w:ascii="Consolas" w:eastAsia="Times New Roman" w:hAnsi="Consolas" w:cs="Times New Roman"/>
+          <w:color w:val="D4D4D4"/>
+          <w:lang w:eastAsia="en-NL"/>
+        </w:rPr>
+      </w:pPr>
+      <w:r>
+        <w:rPr>
+          <w:rFonts w:ascii="Consolas" w:eastAsia="Times New Roman" w:hAnsi="Consolas" w:cs="Times New Roman"/>
+          <w:color w:val="569CD6"/>
+          <w:lang w:eastAsia="en-NL"/>
+        </w:rPr>
+        <w:t>type</w:t>
+      </w:r>
+      <w:r>
+        <w:rPr>
+          <w:rFonts w:ascii="Consolas" w:eastAsia="Times New Roman" w:hAnsi="Consolas" w:cs="Times New Roman"/>
+          <w:color w:val="D4D4D4"/>
+          <w:lang w:eastAsia="en-NL"/>
+        </w:rPr>
+        <w:t xml:space="preserve"> (</w:t>
+      </w:r>
+      <w:r>
+        <w:rPr>
+          <w:rFonts w:ascii="Consolas" w:eastAsia="Times New Roman" w:hAnsi="Consolas" w:cs="Times New Roman"/>
+          <w:color w:val="4EC9B0"/>
+          <w:lang w:eastAsia="en-NL"/>
         </w:rPr>
         <w:t>bond</w:t>
       </w:r>
-    </w:p>
-    <w:p>
-      <w:pPr>
-        <w:shd w:val="clear" w:color="auto" w:fill="1E1E1E"/>
-        <w:spacing w:after="0" w:line="405" w:lineRule="atLeast"/>
-        <w:rPr>
-          <w:rFonts w:ascii="Consolas" w:eastAsia="Times New Roman" w:hAnsi="Consolas" w:cs="Times New Roman"/>
-          <w:color w:val="D4D4D4"/>
-          <w:lang w:val="en-NL" w:eastAsia="en-NL"/>
-        </w:rPr>
-      </w:pPr>
-      <w:r>
-        <w:rPr>
-          <w:rFonts w:ascii="Consolas" w:eastAsia="Times New Roman" w:hAnsi="Consolas" w:cs="Times New Roman"/>
-          <w:color w:val="6A9955"/>
-          <w:lang w:val="en-NL" w:eastAsia="en-NL"/>
-        </w:rPr>
-        <w:t>! Setting the indices of the atoms that are bonding</w:t>
-      </w:r>
-    </w:p>
-    <w:p>
-      <w:pPr>
-        <w:shd w:val="clear" w:color="auto" w:fill="1E1E1E"/>
-        <w:spacing w:after="0" w:line="405" w:lineRule="atLeast"/>
-        <w:rPr>
-          <w:rFonts w:ascii="Consolas" w:eastAsia="Times New Roman" w:hAnsi="Consolas" w:cs="Times New Roman"/>
-          <w:color w:val="D4D4D4"/>
-          <w:lang w:val="en-NL" w:eastAsia="en-NL"/>
-        </w:rPr>
-      </w:pPr>
+      <w:r>
+        <w:rPr>
+          <w:rFonts w:ascii="Consolas" w:eastAsia="Times New Roman" w:hAnsi="Consolas" w:cs="Times New Roman"/>
+          <w:color w:val="D4D4D4"/>
+          <w:lang w:eastAsia="en-NL"/>
+        </w:rPr>
+        <w:t xml:space="preserve">), </w:t>
+      </w:r>
       <w:r>
         <w:rPr>
           <w:rFonts w:ascii="Consolas" w:eastAsia="Times New Roman" w:hAnsi="Consolas" w:cs="Times New Roman"/>
           <w:color w:val="569CD6"/>
-          <w:lang w:val="en-NL" w:eastAsia="en-NL"/>
-        </w:rPr>
-        <w:t>integer</w:t>
-      </w:r>
-      <w:r>
-        <w:rPr>
-          <w:rFonts w:ascii="Consolas" w:eastAsia="Times New Roman" w:hAnsi="Consolas" w:cs="Times New Roman"/>
-          <w:color w:val="D4D4D4"/>
-          <w:lang w:val="en-NL" w:eastAsia="en-NL"/>
-        </w:rPr>
-        <w:t xml:space="preserve"> :: link(</w:t>
-      </w:r>
-      <w:r>
-        <w:rPr>
-          <w:rFonts w:ascii="Consolas" w:eastAsia="Times New Roman" w:hAnsi="Consolas" w:cs="Times New Roman"/>
-          <w:color w:val="B5CEA8"/>
-          <w:lang w:val="en-NL" w:eastAsia="en-NL"/>
-        </w:rPr>
-        <w:t>2</w:t>
-      </w:r>
-      <w:r>
-        <w:rPr>
-          <w:rFonts w:ascii="Consolas" w:eastAsia="Times New Roman" w:hAnsi="Consolas" w:cs="Times New Roman"/>
-          <w:color w:val="D4D4D4"/>
-          <w:lang w:val="en-NL" w:eastAsia="en-NL"/>
-        </w:rPr>
-        <w:t xml:space="preserve">) = </w:t>
-      </w:r>
-      <w:r>
-        <w:rPr>
-          <w:rFonts w:ascii="Consolas" w:eastAsia="Times New Roman" w:hAnsi="Consolas" w:cs="Times New Roman"/>
-          <w:color w:val="B5CEA8"/>
-          <w:lang w:val="en-NL" w:eastAsia="en-NL"/>
-        </w:rPr>
-        <w:t>0</w:t>
-      </w:r>
-    </w:p>
-    <w:p>
-      <w:pPr>
-        <w:shd w:val="clear" w:color="auto" w:fill="1E1E1E"/>
-        <w:spacing w:after="0" w:line="405" w:lineRule="atLeast"/>
-        <w:rPr>
-          <w:rFonts w:ascii="Consolas" w:eastAsia="Times New Roman" w:hAnsi="Consolas" w:cs="Times New Roman"/>
-          <w:color w:val="D4D4D4"/>
-          <w:lang w:val="en-NL" w:eastAsia="en-NL"/>
-        </w:rPr>
-      </w:pPr>
-      <w:r>
-        <w:rPr>
-          <w:rFonts w:ascii="Consolas" w:eastAsia="Times New Roman" w:hAnsi="Consolas" w:cs="Times New Roman"/>
-          <w:color w:val="6A9955"/>
-          <w:lang w:val="en-NL" w:eastAsia="en-NL"/>
-        </w:rPr>
-        <w:t xml:space="preserve">! Setting the type of bond in this </w:t>
-      </w:r>
-      <w:r>
-        <w:rPr>
-          <w:rFonts w:ascii="Consolas" w:eastAsia="Times New Roman" w:hAnsi="Consolas" w:cs="Times New Roman"/>
-          <w:color w:val="6A9955"/>
-          <w:lang w:val="en-NL" w:eastAsia="en-NL"/>
-        </w:rPr>
-        <w:t>project</w:t>
-      </w:r>
-      <w:r>
-        <w:rPr>
-          <w:rFonts w:ascii="Consolas" w:eastAsia="Times New Roman" w:hAnsi="Consolas" w:cs="Times New Roman"/>
-          <w:color w:val="6A9955"/>
-          <w:lang w:val="en-NL" w:eastAsia="en-NL"/>
-        </w:rPr>
-        <w:t xml:space="preserve"> only CC or CH</w:t>
-      </w:r>
-    </w:p>
-    <w:p>
-      <w:pPr>
-        <w:shd w:val="clear" w:color="auto" w:fill="1E1E1E"/>
-        <w:spacing w:after="0" w:line="405" w:lineRule="atLeast"/>
-        <w:rPr>
-          <w:rFonts w:ascii="Consolas" w:eastAsia="Times New Roman" w:hAnsi="Consolas" w:cs="Times New Roman"/>
-          <w:color w:val="D4D4D4"/>
-          <w:lang w:val="en-NL" w:eastAsia="en-NL"/>
+          <w:lang w:eastAsia="en-NL"/>
+        </w:rPr>
+        <w:t>allocatable</w:t>
+      </w:r>
+      <w:r>
+        <w:rPr>
+          <w:rFonts w:ascii="Consolas" w:eastAsia="Times New Roman" w:hAnsi="Consolas" w:cs="Times New Roman"/>
+          <w:color w:val="D4D4D4"/>
+          <w:lang w:eastAsia="en-NL"/>
+        </w:rPr>
+        <w:t xml:space="preserve"> :: bonds(:)</w:t>
+      </w:r>
+    </w:p>
+    <w:p>
+      <w:pPr>
+        <w:shd w:val="clear" w:color="auto" w:fill="1E1E1E"/>
+        <w:spacing w:after="0" w:line="405" w:lineRule="atLeast"/>
+        <w:rPr>
+          <w:rFonts w:ascii="Consolas" w:eastAsia="Times New Roman" w:hAnsi="Consolas" w:cs="Times New Roman"/>
+          <w:color w:val="D4D4D4"/>
+          <w:lang w:eastAsia="en-NL"/>
         </w:rPr>
       </w:pPr>
       <w:r>
         <w:rPr>
           <w:rFonts w:ascii="Consolas" w:eastAsia="Times New Roman" w:hAnsi="Consolas" w:cs="Times New Roman"/>
           <w:color w:val="569CD6"/>
-          <w:lang w:val="en-NL" w:eastAsia="en-NL"/>
-        </w:rPr>
-        <w:t>character</w:t>
-      </w:r>
-      <w:r>
-        <w:rPr>
-          <w:rFonts w:ascii="Consolas" w:eastAsia="Times New Roman" w:hAnsi="Consolas" w:cs="Times New Roman"/>
-          <w:color w:val="D4D4D4"/>
-          <w:lang w:val="en-NL" w:eastAsia="en-NL"/>
-        </w:rPr>
-        <w:t>(</w:t>
-      </w:r>
-      <w:r>
-        <w:rPr>
-          <w:rFonts w:ascii="Consolas" w:eastAsia="Times New Roman" w:hAnsi="Consolas" w:cs="Times New Roman"/>
-          <w:color w:val="B5CEA8"/>
-          <w:lang w:val="en-NL" w:eastAsia="en-NL"/>
-        </w:rPr>
-        <w:t>2</w:t>
-      </w:r>
-      <w:r>
-        <w:rPr>
-          <w:rFonts w:ascii="Consolas" w:eastAsia="Times New Roman" w:hAnsi="Consolas" w:cs="Times New Roman"/>
-          <w:color w:val="D4D4D4"/>
-          <w:lang w:val="en-NL" w:eastAsia="en-NL"/>
-        </w:rPr>
-        <w:t xml:space="preserve">) :: type = </w:t>
-      </w:r>
-      <w:r>
-        <w:rPr>
-          <w:rFonts w:ascii="Consolas" w:eastAsia="Times New Roman" w:hAnsi="Consolas" w:cs="Times New Roman"/>
-          <w:color w:val="CE9178"/>
-          <w:lang w:val="en-NL" w:eastAsia="en-NL"/>
-        </w:rPr>
-        <w:t>'EE'</w:t>
-      </w:r>
-    </w:p>
-    <w:p>
-      <w:pPr>
-        <w:shd w:val="clear" w:color="auto" w:fill="1E1E1E"/>
-        <w:spacing w:after="0" w:line="405" w:lineRule="atLeast"/>
-        <w:rPr>
-          <w:rFonts w:ascii="Consolas" w:eastAsia="Times New Roman" w:hAnsi="Consolas" w:cs="Times New Roman"/>
-          <w:color w:val="D4D4D4"/>
-          <w:lang w:val="en-NL" w:eastAsia="en-NL"/>
-        </w:rPr>
-      </w:pPr>
-      <w:r>
-        <w:rPr>
-          <w:rFonts w:ascii="Consolas" w:eastAsia="Times New Roman" w:hAnsi="Consolas" w:cs="Times New Roman"/>
-          <w:color w:val="6A9955"/>
-          <w:lang w:val="en-NL" w:eastAsia="en-NL"/>
-        </w:rPr>
-        <w:t>! Setting the calculated distance of the bond in A</w:t>
-      </w:r>
-    </w:p>
-    <w:p>
-      <w:pPr>
-        <w:shd w:val="clear" w:color="auto" w:fill="1E1E1E"/>
-        <w:spacing w:after="0" w:line="405" w:lineRule="atLeast"/>
-        <w:rPr>
-          <w:rFonts w:ascii="Consolas" w:eastAsia="Times New Roman" w:hAnsi="Consolas" w:cs="Times New Roman"/>
-          <w:color w:val="D4D4D4"/>
-          <w:lang w:val="en-NL" w:eastAsia="en-NL"/>
-        </w:rPr>
-      </w:pPr>
+          <w:lang w:eastAsia="en-NL"/>
+        </w:rPr>
+        <w:t>type</w:t>
+      </w:r>
+      <w:r>
+        <w:rPr>
+          <w:rFonts w:ascii="Consolas" w:eastAsia="Times New Roman" w:hAnsi="Consolas" w:cs="Times New Roman"/>
+          <w:color w:val="D4D4D4"/>
+          <w:lang w:eastAsia="en-NL"/>
+        </w:rPr>
+        <w:t xml:space="preserve"> (</w:t>
+      </w:r>
+      <w:r>
+        <w:rPr>
+          <w:rFonts w:ascii="Consolas" w:eastAsia="Times New Roman" w:hAnsi="Consolas" w:cs="Times New Roman"/>
+          <w:color w:val="4EC9B0"/>
+          <w:lang w:eastAsia="en-NL"/>
+        </w:rPr>
+        <w:t>bond_angle</w:t>
+      </w:r>
+      <w:r>
+        <w:rPr>
+          <w:rFonts w:ascii="Consolas" w:eastAsia="Times New Roman" w:hAnsi="Consolas" w:cs="Times New Roman"/>
+          <w:color w:val="D4D4D4"/>
+          <w:lang w:eastAsia="en-NL"/>
+        </w:rPr>
+        <w:t xml:space="preserve">), </w:t>
+      </w:r>
       <w:r>
         <w:rPr>
           <w:rFonts w:ascii="Consolas" w:eastAsia="Times New Roman" w:hAnsi="Consolas" w:cs="Times New Roman"/>
           <w:color w:val="569CD6"/>
-          <w:lang w:val="en-NL" w:eastAsia="en-NL"/>
-        </w:rPr>
-        <w:t>real</w:t>
-      </w:r>
-      <w:r>
-        <w:rPr>
-          <w:rFonts w:ascii="Consolas" w:eastAsia="Times New Roman" w:hAnsi="Consolas" w:cs="Times New Roman"/>
-          <w:color w:val="D4D4D4"/>
-          <w:lang w:val="en-NL" w:eastAsia="en-NL"/>
-        </w:rPr>
-        <w:t>(</w:t>
-      </w:r>
-      <w:proofErr w:type="spellStart"/>
-      <w:r>
-        <w:rPr>
-          <w:rFonts w:ascii="Consolas" w:eastAsia="Times New Roman" w:hAnsi="Consolas" w:cs="Times New Roman"/>
-          <w:color w:val="D4D4D4"/>
-          <w:lang w:val="en-NL" w:eastAsia="en-NL"/>
-        </w:rPr>
-        <w:t>realkind</w:t>
-      </w:r>
-      <w:proofErr w:type="spellEnd"/>
-      <w:r>
-        <w:rPr>
-          <w:rFonts w:ascii="Consolas" w:eastAsia="Times New Roman" w:hAnsi="Consolas" w:cs="Times New Roman"/>
-          <w:color w:val="D4D4D4"/>
-          <w:lang w:val="en-NL" w:eastAsia="en-NL"/>
-        </w:rPr>
-        <w:t xml:space="preserve">) :: length = </w:t>
-      </w:r>
-      <w:r>
-        <w:rPr>
-          <w:rFonts w:ascii="Consolas" w:eastAsia="Times New Roman" w:hAnsi="Consolas" w:cs="Times New Roman"/>
-          <w:color w:val="B5CEA8"/>
-          <w:lang w:val="en-NL" w:eastAsia="en-NL"/>
-        </w:rPr>
-        <w:t>0.</w:t>
-      </w:r>
-    </w:p>
-    <w:p>
-      <w:pPr>
-        <w:shd w:val="clear" w:color="auto" w:fill="1E1E1E"/>
-        <w:spacing w:after="0" w:line="405" w:lineRule="atLeast"/>
-        <w:rPr>
-          <w:rFonts w:ascii="Consolas" w:eastAsia="Times New Roman" w:hAnsi="Consolas" w:cs="Times New Roman"/>
-          <w:color w:val="D4D4D4"/>
-          <w:lang w:val="en-NL" w:eastAsia="en-NL"/>
+          <w:lang w:eastAsia="en-NL"/>
+        </w:rPr>
+        <w:t>allocatable</w:t>
+      </w:r>
+      <w:r>
+        <w:rPr>
+          <w:rFonts w:ascii="Consolas" w:eastAsia="Times New Roman" w:hAnsi="Consolas" w:cs="Times New Roman"/>
+          <w:color w:val="D4D4D4"/>
+          <w:lang w:eastAsia="en-NL"/>
+        </w:rPr>
+        <w:t xml:space="preserve"> :: angles(:)</w:t>
+      </w:r>
+    </w:p>
+    <w:p>
+      <w:pPr>
+        <w:shd w:val="clear" w:color="auto" w:fill="1E1E1E"/>
+        <w:spacing w:after="0" w:line="405" w:lineRule="atLeast"/>
+        <w:rPr>
+          <w:rFonts w:ascii="Consolas" w:eastAsia="Times New Roman" w:hAnsi="Consolas" w:cs="Times New Roman"/>
+          <w:color w:val="D4D4D4"/>
+          <w:lang w:eastAsia="en-NL"/>
         </w:rPr>
       </w:pPr>
       <w:r>
         <w:rPr>
           <w:rFonts w:ascii="Consolas" w:eastAsia="Times New Roman" w:hAnsi="Consolas" w:cs="Times New Roman"/>
           <w:color w:val="C586C0"/>
-          <w:lang w:val="en-NL" w:eastAsia="en-NL"/>
+          <w:lang w:eastAsia="en-NL"/>
         </w:rPr>
         <w:t>end type</w:t>
       </w:r>
@@ -669,6 +1218,121 @@
           <w:lang w:val="en-US"/>
         </w:rPr>
       </w:pPr>
+    </w:p>
+    <w:p>
+      <w:pPr>
+        <w:rPr>
+          <w:lang w:val="en-US"/>
+        </w:rPr>
+      </w:pPr>
+      <w:r>
+        <w:rPr>
+          <w:lang w:val="en-US"/>
+        </w:rPr>
+        <w:lastRenderedPageBreak/>
+        <w:t>is it better to make a type called molecule under which the different data types are placed</w:t>
+      </w:r>
+      <w:r>
+        <w:rPr>
+          <w:lang w:val="en-US"/>
+        </w:rPr>
+        <w:t xml:space="preserve"> (atom, bond</w:t>
+      </w:r>
+      <w:r>
+        <w:rPr>
+          <w:lang w:val="en-US"/>
+        </w:rPr>
+        <w:t>?</w:t>
+      </w:r>
+    </w:p>
+    <w:p>
+      <w:pPr>
+        <w:rPr>
+          <w:lang w:val="en-US"/>
+        </w:rPr>
+      </w:pPr>
+      <w:r>
+        <w:rPr>
+          <w:lang w:val="en-US"/>
+        </w:rPr>
+        <w:t xml:space="preserve">What does R0AC2 mean </w:t>
+      </w:r>
+    </w:p>
+    <w:p>
+      <w:pPr>
+        <w:rPr>
+          <w:lang w:val="en-US"/>
+        </w:rPr>
+      </w:pPr>
+      <w:r>
+        <w:rPr>
+          <w:lang w:val="en-US"/>
+        </w:rPr>
+        <w:t xml:space="preserve">What does lower case omega mean (angular </w:t>
+      </w:r>
+      <w:r>
+        <w:rPr>
+          <w:lang w:val="en-US"/>
+        </w:rPr>
+        <w:t>frequency</w:t>
+      </w:r>
+      <w:r>
+        <w:rPr>
+          <w:lang w:val="en-US"/>
+        </w:rPr>
+        <w:t>)</w:t>
+      </w:r>
+    </w:p>
+    <w:p>
+      <w:pPr>
+        <w:rPr>
+          <w:lang w:val="en-US"/>
+        </w:rPr>
+      </w:pPr>
+      <w:r>
+        <w:rPr>
+          <w:lang w:val="en-US"/>
+        </w:rPr>
+        <w:t>Non bonding interactions</w:t>
+      </w:r>
+    </w:p>
+    <w:p>
+      <w:pPr>
+        <w:rPr>
+          <w:lang w:val="en-US"/>
+        </w:rPr>
+      </w:pPr>
+      <w:r>
+        <w:rPr>
+          <w:lang w:val="en-US"/>
+        </w:rPr>
+        <w:t>How to minimize</w:t>
+      </w:r>
+      <w:r>
+        <w:rPr>
+          <w:lang w:val="en-US"/>
+        </w:rPr>
+        <w:t xml:space="preserve">? By changing </w:t>
+      </w:r>
+      <w:r>
+        <w:rPr>
+          <w:lang w:val="en-US"/>
+        </w:rPr>
+        <w:t>coordinates</w:t>
+      </w:r>
+    </w:p>
+    <w:p>
+      <w:pPr>
+        <w:rPr>
+          <w:lang w:val="en-US"/>
+        </w:rPr>
+      </w:pPr>
+      <w:r>
+        <w:rPr>
+          <w:lang w:val="en-US"/>
+        </w:rPr>
+        <w:t>Metropolitan with random distribution?</w:t>
+      </w:r>
     </w:p>
     <w:sectPr>
       <w:pgSz w:w="11906" w:h="16838"/>

</xml_diff>